<commit_message>
updated result report in minic to python implementation part.
</commit_message>
<xml_diff>
--- a/ANTLR_Project/컴파일러 Project Item3_결과보고서_템플릿.docx
+++ b/ANTLR_Project/컴파일러 Project Item3_결과보고서_템플릿.docx
@@ -197,11 +197,6 @@
             <w:tcW w:w="1209" w:type="dxa"/>
           </w:tcPr>
           <w:p>
-            <w:pPr>
-              <w:rPr>
-                <w:rFonts w:hint="eastAsia"/>
-              </w:rPr>
-            </w:pPr>
             <w:r>
               <w:t>201502025</w:t>
             </w:r>
@@ -225,11 +220,6 @@
             <w:tcW w:w="5387" w:type="dxa"/>
           </w:tcPr>
           <w:p>
-            <w:pPr>
-              <w:rPr>
-                <w:rFonts w:hint="eastAsia"/>
-              </w:rPr>
-            </w:pPr>
             <w:r>
               <w:t xml:space="preserve">GUI 구현, </w:t>
             </w:r>
@@ -268,11 +258,6 @@
             <w:tcW w:w="1209" w:type="dxa"/>
           </w:tcPr>
           <w:p>
-            <w:pPr>
-              <w:rPr>
-                <w:rFonts w:hint="eastAsia"/>
-              </w:rPr>
-            </w:pPr>
             <w:r>
               <w:t>201302267</w:t>
             </w:r>
@@ -302,9 +287,6 @@
               <w:tabs>
                 <w:tab w:val="left" w:pos="2668"/>
               </w:tabs>
-              <w:rPr>
-                <w:rFonts w:hint="eastAsia"/>
-              </w:rPr>
             </w:pPr>
             <w:proofErr w:type="spellStart"/>
             <w:r>
@@ -346,11 +328,6 @@
             <w:tcW w:w="1209" w:type="dxa"/>
           </w:tcPr>
           <w:p>
-            <w:pPr>
-              <w:rPr>
-                <w:rFonts w:hint="eastAsia"/>
-              </w:rPr>
-            </w:pPr>
             <w:r>
               <w:t>201701198</w:t>
             </w:r>
@@ -376,11 +353,6 @@
             <w:tcW w:w="5387" w:type="dxa"/>
           </w:tcPr>
           <w:p>
-            <w:pPr>
-              <w:rPr>
-                <w:rFonts w:hint="eastAsia"/>
-              </w:rPr>
-            </w:pPr>
             <w:proofErr w:type="spellStart"/>
             <w:r>
               <w:t>JavaGenListener</w:t>
@@ -395,8 +367,6 @@
               </w:rPr>
               <w:t>관련</w:t>
             </w:r>
-            <w:bookmarkStart w:id="0" w:name="_GoBack"/>
-            <w:bookmarkEnd w:id="0"/>
             <w:r>
               <w:t xml:space="preserve"> 구현 및 </w:t>
             </w:r>
@@ -898,38 +868,693 @@
         <w:t>외</w:t>
       </w:r>
       <w:r>
+        <w:t xml:space="preserve"> python package </w:t>
+      </w:r>
+      <w:r>
+        <w:rPr>
+          <w:rFonts w:hint="eastAsia"/>
+        </w:rPr>
+        <w:t>내부 코드</w:t>
+      </w:r>
+    </w:p>
+    <w:p>
+      <w:pPr>
+        <w:pStyle w:val="a5"/>
+        <w:numPr>
+          <w:ilvl w:val="0"/>
+          <w:numId w:val="5"/>
+        </w:numPr>
+        <w:ind w:leftChars="0"/>
+      </w:pPr>
+      <w:r>
+        <w:rPr>
+          <w:rFonts w:hint="eastAsia"/>
+        </w:rPr>
+        <w:t>기본 기능 구현</w:t>
+      </w:r>
+    </w:p>
+    <w:p>
+      <w:pPr>
+        <w:pStyle w:val="a5"/>
+        <w:numPr>
+          <w:ilvl w:val="1"/>
+          <w:numId w:val="3"/>
+        </w:numPr>
+        <w:ind w:leftChars="0"/>
+      </w:pPr>
+      <w:proofErr w:type="spellStart"/>
+      <w:r>
+        <w:t>MiniC</w:t>
+      </w:r>
+      <w:proofErr w:type="spellEnd"/>
+      <w:r>
+        <w:rPr>
+          <w:rFonts w:hint="eastAsia"/>
+        </w:rPr>
+        <w:t>로 작성된 프로그램을</w:t>
+      </w:r>
+      <w:r>
         <w:t xml:space="preserve"> </w:t>
       </w:r>
       <w:r>
-        <w:t>python</w:t>
-      </w:r>
-      <w:r>
-        <w:t xml:space="preserve"> package </w:t>
-      </w:r>
-      <w:r>
-        <w:rPr>
-          <w:rFonts w:hint="eastAsia"/>
-        </w:rPr>
-        <w:t>내부</w:t>
-      </w:r>
-      <w:r>
-        <w:rPr>
-          <w:rFonts w:hint="eastAsia"/>
-        </w:rPr>
+        <w:rPr>
+          <w:rFonts w:hint="eastAsia"/>
+        </w:rPr>
+        <w:t xml:space="preserve">각 문법에 알맞게 </w:t>
+      </w:r>
+      <w:r>
+        <w:t>Python</w:t>
+      </w:r>
+      <w:proofErr w:type="spellStart"/>
+      <w:r>
+        <w:rPr>
+          <w:rFonts w:hint="eastAsia"/>
+        </w:rPr>
+        <w:t>으로</w:t>
+      </w:r>
+      <w:proofErr w:type="spellEnd"/>
+      <w:r>
+        <w:rPr>
+          <w:rFonts w:hint="eastAsia"/>
+        </w:rPr>
+        <w:t xml:space="preserve"> 변경하는 과정에서</w:t>
+      </w:r>
+    </w:p>
+    <w:p>
+      <w:pPr>
+        <w:ind w:left="1080"/>
+      </w:pPr>
+      <w:proofErr w:type="spellStart"/>
+      <w:r>
+        <w:rPr>
+          <w:rFonts w:hint="eastAsia"/>
+        </w:rPr>
+        <w:t>조건문에</w:t>
+      </w:r>
+      <w:proofErr w:type="spellEnd"/>
+      <w:r>
+        <w:rPr>
+          <w:rFonts w:hint="eastAsia"/>
+        </w:rPr>
+        <w:t xml:space="preserve"> 사용되는 괄호,</w:t>
+      </w:r>
+      <w:r>
         <w:t xml:space="preserve"> </w:t>
       </w:r>
       <w:r>
         <w:rPr>
           <w:rFonts w:hint="eastAsia"/>
         </w:rPr>
-        <w:t>코드</w:t>
-      </w:r>
-      <w:r>
-        <w:br/>
-      </w:r>
-      <w:r>
-        <w:t>- </w:t>
-      </w:r>
+        <w:t>함수 선언에 사용되는 중괄호,</w:t>
+      </w:r>
+      <w:r>
+        <w:t xml:space="preserve"> </w:t>
+      </w:r>
+      <w:r>
+        <w:rPr>
+          <w:rFonts w:hint="eastAsia"/>
+        </w:rPr>
+        <w:t>변수 혹은 함수 선언에서</w:t>
+      </w:r>
+    </w:p>
+    <w:p>
+      <w:pPr>
+        <w:ind w:left="1080"/>
+      </w:pPr>
+      <w:r>
+        <w:rPr>
+          <w:rFonts w:hint="eastAsia"/>
+        </w:rPr>
+        <w:t xml:space="preserve">사용되는 타입 </w:t>
+      </w:r>
+      <w:r>
+        <w:t>spec</w:t>
+      </w:r>
+      <w:r>
+        <w:t xml:space="preserve">, </w:t>
+      </w:r>
+      <w:r>
+        <w:rPr>
+          <w:rFonts w:hint="eastAsia"/>
+        </w:rPr>
+        <w:t>세미콜론</w:t>
+      </w:r>
+      <w:r>
+        <w:rPr>
+          <w:rFonts w:hint="eastAsia"/>
+        </w:rPr>
+        <w:t xml:space="preserve"> 등을 제거 후 </w:t>
+      </w:r>
+      <w:r>
+        <w:t>indent</w:t>
+      </w:r>
+      <w:proofErr w:type="spellStart"/>
+      <w:r>
+        <w:rPr>
+          <w:rFonts w:hint="eastAsia"/>
+        </w:rPr>
+        <w:t>를</w:t>
+      </w:r>
+      <w:proofErr w:type="spellEnd"/>
+      <w:r>
+        <w:rPr>
+          <w:rFonts w:hint="eastAsia"/>
+        </w:rPr>
+        <w:t xml:space="preserve"> 맞추어 정렬하도록 </w:t>
+      </w:r>
+    </w:p>
+    <w:p>
+      <w:pPr>
+        <w:ind w:left="1080"/>
+      </w:pPr>
+      <w:r>
+        <w:rPr>
+          <w:rFonts w:hint="eastAsia"/>
+        </w:rPr>
+        <w:t>작성하였습니다.</w:t>
+      </w:r>
+    </w:p>
+    <w:p>
+      <w:pPr>
+        <w:pStyle w:val="a5"/>
+        <w:numPr>
+          <w:ilvl w:val="0"/>
+          <w:numId w:val="5"/>
+        </w:numPr>
+        <w:ind w:leftChars="0"/>
+      </w:pPr>
+      <w:r>
+        <w:rPr>
+          <w:rFonts w:hint="eastAsia"/>
+        </w:rPr>
+        <w:t>배열 및</w:t>
+      </w:r>
+      <w:r>
+        <w:t xml:space="preserve"> </w:t>
+      </w:r>
+      <w:r>
+        <w:rPr>
+          <w:rFonts w:hint="eastAsia"/>
+        </w:rPr>
+        <w:t>초기화되지 않은 변수 선언</w:t>
+      </w:r>
+      <w:r>
+        <w:t xml:space="preserve"> </w:t>
+      </w:r>
+      <w:r>
+        <w:rPr>
+          <w:rFonts w:hint="eastAsia"/>
+        </w:rPr>
+        <w:t>기능 구현</w:t>
+      </w:r>
+    </w:p>
+    <w:p>
+      <w:pPr>
+        <w:pStyle w:val="a5"/>
+        <w:numPr>
+          <w:ilvl w:val="1"/>
+          <w:numId w:val="3"/>
+        </w:numPr>
+        <w:ind w:leftChars="0"/>
+      </w:pPr>
+      <w:r>
+        <w:rPr>
+          <w:rFonts w:hint="eastAsia"/>
+        </w:rPr>
+        <w:t xml:space="preserve">배열의 경우 </w:t>
+      </w:r>
+      <w:r>
+        <w:t>Python</w:t>
+      </w:r>
+      <w:r>
+        <w:rPr>
+          <w:rFonts w:hint="eastAsia"/>
+        </w:rPr>
+        <w:t>에서는 리스트로 표현되는데</w:t>
+      </w:r>
+      <w:r>
+        <w:t xml:space="preserve">, </w:t>
+      </w:r>
+      <w:r>
+        <w:rPr>
+          <w:rFonts w:hint="eastAsia"/>
+        </w:rPr>
+        <w:t>이 리스트의 경우는 일반적인</w:t>
+      </w:r>
+    </w:p>
+    <w:p>
+      <w:pPr>
+        <w:ind w:left="1080"/>
+      </w:pPr>
+      <w:r>
+        <w:rPr>
+          <w:rFonts w:hint="eastAsia"/>
+        </w:rPr>
+        <w:t xml:space="preserve">배열의 개념처럼 초기 크기를 설정할 수 있는 방법이 제한적이기 때문에 </w:t>
+      </w:r>
+      <w:r>
+        <w:t>[0] * n</w:t>
+      </w:r>
+      <w:r>
+        <w:rPr>
+          <w:rFonts w:hint="eastAsia"/>
+        </w:rPr>
+        <w:t>과</w:t>
+      </w:r>
+    </w:p>
+    <w:p>
+      <w:pPr>
+        <w:ind w:left="1080"/>
+      </w:pPr>
+      <w:r>
+        <w:rPr>
+          <w:rFonts w:hint="eastAsia"/>
+        </w:rPr>
+        <w:t>같은 방식으로 작성하였습니다.</w:t>
+      </w:r>
+      <w:r>
+        <w:t xml:space="preserve"> </w:t>
+      </w:r>
+      <w:r>
+        <w:rPr>
+          <w:rFonts w:hint="eastAsia"/>
+        </w:rPr>
+        <w:t xml:space="preserve">또한 초기화 되지 않은 변수의 경우에는 </w:t>
+      </w:r>
+    </w:p>
+    <w:p>
+      <w:pPr>
+        <w:ind w:left="1080"/>
+      </w:pPr>
+      <w:r>
+        <w:t>Python</w:t>
+      </w:r>
+      <w:r>
+        <w:rPr>
+          <w:rFonts w:hint="eastAsia"/>
+        </w:rPr>
+        <w:t xml:space="preserve">에서 문법 오류를 발생시키기 때문에 </w:t>
+      </w:r>
+      <w:proofErr w:type="spellStart"/>
+      <w:r>
+        <w:t>MiniC</w:t>
+      </w:r>
+      <w:proofErr w:type="spellEnd"/>
+      <w:r>
+        <w:rPr>
+          <w:rFonts w:hint="eastAsia"/>
+        </w:rPr>
+        <w:t xml:space="preserve">에서 </w:t>
+      </w:r>
+      <w:r>
+        <w:t>int</w:t>
+      </w:r>
+      <w:r>
+        <w:rPr>
+          <w:rFonts w:hint="eastAsia"/>
+        </w:rPr>
+        <w:t xml:space="preserve">형 변수 밖에 존재하지 </w:t>
+      </w:r>
+    </w:p>
+    <w:p>
+      <w:pPr>
+        <w:ind w:left="1080"/>
+      </w:pPr>
+      <w:r>
+        <w:rPr>
+          <w:rFonts w:hint="eastAsia"/>
+        </w:rPr>
+        <w:t>않으므로 0으로 초기화 하여 출력하도록 작성하였습니다.</w:t>
+      </w:r>
+    </w:p>
+    <w:p>
+      <w:pPr>
+        <w:ind w:left="1080"/>
+      </w:pPr>
+    </w:p>
+    <w:p>
+      <w:pPr>
+        <w:ind w:left="1080"/>
+      </w:pPr>
+    </w:p>
+    <w:p>
+      <w:pPr>
+        <w:pStyle w:val="a5"/>
+        <w:numPr>
+          <w:ilvl w:val="0"/>
+          <w:numId w:val="5"/>
+        </w:numPr>
+        <w:ind w:leftChars="0"/>
+      </w:pPr>
+      <w:r>
+        <w:rPr>
+          <w:rFonts w:hint="eastAsia"/>
+        </w:rPr>
+        <w:lastRenderedPageBreak/>
+        <w:t>선언되지 않은 변수</w:t>
+      </w:r>
+      <w:r>
+        <w:t xml:space="preserve"> </w:t>
+      </w:r>
+      <w:r>
+        <w:rPr>
+          <w:rFonts w:hint="eastAsia"/>
+        </w:rPr>
+        <w:t>및 함수</w:t>
+      </w:r>
+      <w:r>
+        <w:t xml:space="preserve"> </w:t>
+      </w:r>
+      <w:r>
+        <w:rPr>
+          <w:rFonts w:hint="eastAsia"/>
+        </w:rPr>
+        <w:t>사용과 중복 선언 오류 검출</w:t>
+      </w:r>
+    </w:p>
+    <w:p>
+      <w:pPr>
+        <w:pStyle w:val="a5"/>
+        <w:numPr>
+          <w:ilvl w:val="1"/>
+          <w:numId w:val="3"/>
+        </w:numPr>
+        <w:ind w:leftChars="0"/>
+      </w:pPr>
+      <w:r>
+        <w:rPr>
+          <w:rFonts w:hint="eastAsia"/>
+        </w:rPr>
+        <w:t xml:space="preserve">이 기능을 구현하기 위해 기존 </w:t>
+      </w:r>
+      <w:r>
+        <w:t>Bytecode</w:t>
+      </w:r>
+      <w:r>
+        <w:rPr>
+          <w:rFonts w:hint="eastAsia"/>
+        </w:rPr>
+        <w:t xml:space="preserve"> 과제에서 사용하던 </w:t>
+      </w:r>
+      <w:r>
+        <w:t>Symbol table</w:t>
+      </w:r>
+      <w:r>
+        <w:rPr>
+          <w:rFonts w:hint="eastAsia"/>
+        </w:rPr>
+        <w:t>의</w:t>
+      </w:r>
+    </w:p>
+    <w:p>
+      <w:r>
+        <w:rPr>
+          <w:rFonts w:hint="eastAsia"/>
+        </w:rPr>
+        <w:t xml:space="preserve">일부를 차용하였습니다. 전역으로 선언된 에러가 발생하면 </w:t>
+      </w:r>
+      <w:r>
+        <w:t xml:space="preserve">GUI </w:t>
+      </w:r>
+      <w:r>
+        <w:rPr>
+          <w:rFonts w:hint="eastAsia"/>
+        </w:rPr>
+        <w:t>클래스에서 에러 출력 여부를</w:t>
+      </w:r>
+    </w:p>
+    <w:p>
+      <w:r>
+        <w:rPr>
+          <w:rFonts w:hint="eastAsia"/>
+        </w:rPr>
+        <w:t xml:space="preserve">담당하는 변수를 </w:t>
+      </w:r>
+      <w:r>
+        <w:t>true</w:t>
+      </w:r>
+      <w:r>
+        <w:rPr>
+          <w:rFonts w:hint="eastAsia"/>
+        </w:rPr>
+        <w:t xml:space="preserve">로 세팅하고 각 문법을 순회하면서 발생한 에러 메시지를 </w:t>
+      </w:r>
+      <w:r>
+        <w:t>Dump</w:t>
+      </w:r>
+      <w:r>
+        <w:rPr>
+          <w:rFonts w:hint="eastAsia"/>
+        </w:rPr>
+        <w:t xml:space="preserve"> </w:t>
+      </w:r>
+      <w:proofErr w:type="spellStart"/>
+      <w:r>
+        <w:rPr>
+          <w:rFonts w:hint="eastAsia"/>
+        </w:rPr>
+        <w:t>빌더에</w:t>
+      </w:r>
+      <w:proofErr w:type="spellEnd"/>
+    </w:p>
+    <w:p>
+      <w:r>
+        <w:rPr>
+          <w:rFonts w:hint="eastAsia"/>
+        </w:rPr>
+        <w:t>묶어줍니다.</w:t>
+      </w:r>
+      <w:r>
+        <w:t xml:space="preserve"> </w:t>
+      </w:r>
+      <w:r>
+        <w:rPr>
+          <w:rFonts w:hint="eastAsia"/>
+        </w:rPr>
+        <w:t>전역 변수와 지역 변수</w:t>
+      </w:r>
+      <w:r>
+        <w:t xml:space="preserve">, </w:t>
+      </w:r>
+      <w:r>
+        <w:rPr>
+          <w:rFonts w:hint="eastAsia"/>
+        </w:rPr>
+        <w:t xml:space="preserve">그리고 함수 선언의 </w:t>
+      </w:r>
+      <w:r>
+        <w:t>enter</w:t>
+      </w:r>
+      <w:r>
+        <w:rPr>
+          <w:rFonts w:hint="eastAsia"/>
+        </w:rPr>
+        <w:t xml:space="preserve"> </w:t>
+      </w:r>
+      <w:proofErr w:type="spellStart"/>
+      <w:r>
+        <w:rPr>
+          <w:rFonts w:hint="eastAsia"/>
+        </w:rPr>
+        <w:t>메소드를</w:t>
+      </w:r>
+      <w:proofErr w:type="spellEnd"/>
+      <w:r>
+        <w:rPr>
+          <w:rFonts w:hint="eastAsia"/>
+        </w:rPr>
+        <w:t xml:space="preserve"> 사용하여 기 선언 여부</w:t>
+      </w:r>
+    </w:p>
+    <w:p>
+      <w:pPr>
+        <w:rPr>
+          <w:rFonts w:hint="eastAsia"/>
+        </w:rPr>
+      </w:pPr>
+      <w:proofErr w:type="spellStart"/>
+      <w:r>
+        <w:rPr>
+          <w:rFonts w:hint="eastAsia"/>
+        </w:rPr>
+        <w:t>를</w:t>
+      </w:r>
+      <w:proofErr w:type="spellEnd"/>
+      <w:r>
+        <w:rPr>
+          <w:rFonts w:hint="eastAsia"/>
+        </w:rPr>
+        <w:t xml:space="preserve"> </w:t>
+      </w:r>
+      <w:r>
+        <w:t>Symbol table</w:t>
+      </w:r>
+      <w:r>
+        <w:rPr>
+          <w:rFonts w:hint="eastAsia"/>
+        </w:rPr>
+        <w:t xml:space="preserve">에 들어 있는지의 여부와 전역 혹은 지역변수라면 함수 </w:t>
+      </w:r>
+      <w:r>
+        <w:t>table</w:t>
+      </w:r>
+      <w:r>
+        <w:rPr>
+          <w:rFonts w:hint="eastAsia"/>
+        </w:rPr>
+        <w:t>에</w:t>
+      </w:r>
+      <w:r>
+        <w:t xml:space="preserve"> </w:t>
+      </w:r>
+      <w:proofErr w:type="spellStart"/>
+      <w:r>
+        <w:rPr>
+          <w:rFonts w:hint="eastAsia"/>
+        </w:rPr>
+        <w:t>들어있는지의</w:t>
+      </w:r>
+      <w:proofErr w:type="spellEnd"/>
+      <w:r>
+        <w:rPr>
+          <w:rFonts w:hint="eastAsia"/>
+        </w:rPr>
+        <w:t xml:space="preserve"> </w:t>
+      </w:r>
+    </w:p>
+    <w:p>
+      <w:r>
+        <w:rPr>
+          <w:rFonts w:hint="eastAsia"/>
+        </w:rPr>
+        <w:t>여부로</w:t>
+      </w:r>
+      <w:r>
+        <w:rPr>
+          <w:rFonts w:hint="eastAsia"/>
+        </w:rPr>
+        <w:t xml:space="preserve"> 확인하였고,</w:t>
+      </w:r>
+      <w:r>
+        <w:t xml:space="preserve"> </w:t>
+      </w:r>
+      <w:r>
+        <w:rPr>
+          <w:rFonts w:hint="eastAsia"/>
+        </w:rPr>
+        <w:t xml:space="preserve">주로 </w:t>
+      </w:r>
+      <w:r>
+        <w:t>expr</w:t>
+      </w:r>
+      <w:r>
+        <w:rPr>
+          <w:rFonts w:hint="eastAsia"/>
+        </w:rPr>
+        <w:t xml:space="preserve">의 </w:t>
+      </w:r>
+      <w:r>
+        <w:t xml:space="preserve">exit </w:t>
+      </w:r>
+      <w:proofErr w:type="spellStart"/>
+      <w:r>
+        <w:rPr>
+          <w:rFonts w:hint="eastAsia"/>
+        </w:rPr>
+        <w:t>메소드에서</w:t>
+      </w:r>
+      <w:proofErr w:type="spellEnd"/>
+      <w:r>
+        <w:rPr>
+          <w:rFonts w:hint="eastAsia"/>
+        </w:rPr>
+        <w:t xml:space="preserve"> 변수 혹은 함수가 호출될 때</w:t>
+      </w:r>
+      <w:r>
+        <w:rPr>
+          <w:rFonts w:hint="eastAsia"/>
+        </w:rPr>
+        <w:t xml:space="preserve"> </w:t>
+      </w:r>
+      <w:r>
+        <w:t>Symbol table</w:t>
+      </w:r>
+      <w:r>
+        <w:rPr>
+          <w:rFonts w:hint="eastAsia"/>
+        </w:rPr>
+        <w:t>에</w:t>
+      </w:r>
+      <w:r>
+        <w:t xml:space="preserve"> </w:t>
+      </w:r>
+    </w:p>
+    <w:p>
+      <w:r>
+        <w:rPr>
+          <w:rFonts w:hint="eastAsia"/>
+        </w:rPr>
+        <w:t xml:space="preserve">존재하지 </w:t>
+      </w:r>
+      <w:proofErr w:type="spellStart"/>
+      <w:r>
+        <w:rPr>
+          <w:rFonts w:hint="eastAsia"/>
+        </w:rPr>
+        <w:t>않는지의</w:t>
+      </w:r>
+      <w:proofErr w:type="spellEnd"/>
+      <w:r>
+        <w:rPr>
+          <w:rFonts w:hint="eastAsia"/>
+        </w:rPr>
+        <w:t xml:space="preserve"> 여부로 확인하여 해당 기능을 구현하였습니다.</w:t>
+      </w:r>
+      <w:r>
+        <w:t xml:space="preserve"> </w:t>
+      </w:r>
+      <w:r>
+        <w:rPr>
+          <w:rFonts w:hint="eastAsia"/>
+        </w:rPr>
+        <w:t>이렇게 하여 에러가 존재하는</w:t>
+      </w:r>
+    </w:p>
+    <w:p>
+      <w:r>
+        <w:rPr>
+          <w:rFonts w:hint="eastAsia"/>
+        </w:rPr>
+        <w:t xml:space="preserve">프로그램이라면 </w:t>
+      </w:r>
+      <w:r>
+        <w:t>GUI</w:t>
+      </w:r>
+      <w:r>
+        <w:rPr>
+          <w:rFonts w:hint="eastAsia"/>
+        </w:rPr>
+        <w:t>에서는 파일로 출력하는 것이</w:t>
+      </w:r>
+      <w:r>
+        <w:t xml:space="preserve"> </w:t>
+      </w:r>
+      <w:r>
+        <w:rPr>
+          <w:rFonts w:hint="eastAsia"/>
+        </w:rPr>
+        <w:t>아닌 콘솔에 해당 에러 메시지를 출력하는</w:t>
+      </w:r>
+    </w:p>
+    <w:p>
+      <w:r>
+        <w:rPr>
+          <w:rFonts w:hint="eastAsia"/>
+        </w:rPr>
+        <w:t>형태로 동작하게 됩니다.</w:t>
+      </w:r>
+      <w:bookmarkStart w:id="0" w:name="_GoBack"/>
+      <w:bookmarkEnd w:id="0"/>
       <w:r>
         <w:br/>
       </w:r>
@@ -958,31 +1583,13 @@
         <w:t>외</w:t>
       </w:r>
       <w:r>
-        <w:t xml:space="preserve"> </w:t>
-      </w:r>
-      <w:r>
-        <w:t>java</w:t>
-      </w:r>
-      <w:r>
-        <w:t xml:space="preserve"> package </w:t>
-      </w:r>
-      <w:r>
-        <w:rPr>
-          <w:rFonts w:hint="eastAsia"/>
-        </w:rPr>
-        <w:t>내부</w:t>
-      </w:r>
-      <w:r>
-        <w:rPr>
-          <w:rFonts w:hint="eastAsia"/>
-        </w:rPr>
-        <w:t xml:space="preserve"> </w:t>
-      </w:r>
-      <w:r>
-        <w:rPr>
-          <w:rFonts w:hint="eastAsia"/>
-        </w:rPr>
-        <w:t>코드</w:t>
+        <w:t xml:space="preserve"> java package </w:t>
+      </w:r>
+      <w:r>
+        <w:rPr>
+          <w:rFonts w:hint="eastAsia"/>
+        </w:rPr>
+        <w:t>내부 코드</w:t>
       </w:r>
       <w:r>
         <w:br/>
@@ -1560,7 +2167,7 @@
   <w:abstractNum w:abstractNumId="1" w15:restartNumberingAfterBreak="0">
     <w:nsid w:val="332A1142"/>
     <w:multiLevelType w:val="multilevel"/>
-    <w:tmpl w:val="835024AC"/>
+    <w:tmpl w:val="75325CF0"/>
     <w:lvl w:ilvl="0">
       <w:start w:val="1"/>
       <w:numFmt w:val="decimal"/>
@@ -1573,17 +2180,16 @@
         <w:ind w:left="720" w:hanging="360"/>
       </w:pPr>
     </w:lvl>
-    <w:lvl w:ilvl="1" w:tentative="1">
-      <w:start w:val="1"/>
-      <w:numFmt w:val="decimal"/>
-      <w:lvlText w:val="%2."/>
+    <w:lvl w:ilvl="1">
+      <w:numFmt w:val="bullet"/>
+      <w:lvlText w:val="-"/>
       <w:lvlJc w:val="left"/>
       <w:pPr>
-        <w:tabs>
-          <w:tab w:val="num" w:pos="1440"/>
-        </w:tabs>
         <w:ind w:left="1440" w:hanging="360"/>
       </w:pPr>
+      <w:rPr>
+        <w:rFonts w:ascii="맑은 고딕" w:eastAsia="맑은 고딕" w:hAnsi="맑은 고딕" w:cstheme="minorBidi" w:hint="eastAsia"/>
+      </w:rPr>
     </w:lvl>
     <w:lvl w:ilvl="2" w:tentative="1">
       <w:start w:val="1"/>
@@ -1671,6 +2277,95 @@
     </w:lvl>
   </w:abstractNum>
   <w:abstractNum w:abstractNumId="2" w15:restartNumberingAfterBreak="0">
+    <w:nsid w:val="4B8B554E"/>
+    <w:multiLevelType w:val="hybridMultilevel"/>
+    <w:tmpl w:val="086A262E"/>
+    <w:lvl w:ilvl="0" w:tplc="3AB0E0BC">
+      <w:start w:val="1"/>
+      <w:numFmt w:val="decimal"/>
+      <w:lvlText w:val="%1)"/>
+      <w:lvlJc w:val="left"/>
+      <w:pPr>
+        <w:ind w:left="1120" w:hanging="360"/>
+      </w:pPr>
+      <w:rPr>
+        <w:rFonts w:hint="eastAsia"/>
+      </w:rPr>
+    </w:lvl>
+    <w:lvl w:ilvl="1" w:tplc="04090019" w:tentative="1">
+      <w:start w:val="1"/>
+      <w:numFmt w:val="upperLetter"/>
+      <w:lvlText w:val="%2."/>
+      <w:lvlJc w:val="left"/>
+      <w:pPr>
+        <w:ind w:left="1560" w:hanging="400"/>
+      </w:pPr>
+    </w:lvl>
+    <w:lvl w:ilvl="2" w:tplc="0409001B" w:tentative="1">
+      <w:start w:val="1"/>
+      <w:numFmt w:val="lowerRoman"/>
+      <w:lvlText w:val="%3."/>
+      <w:lvlJc w:val="right"/>
+      <w:pPr>
+        <w:ind w:left="1960" w:hanging="400"/>
+      </w:pPr>
+    </w:lvl>
+    <w:lvl w:ilvl="3" w:tplc="0409000F" w:tentative="1">
+      <w:start w:val="1"/>
+      <w:numFmt w:val="decimal"/>
+      <w:lvlText w:val="%4."/>
+      <w:lvlJc w:val="left"/>
+      <w:pPr>
+        <w:ind w:left="2360" w:hanging="400"/>
+      </w:pPr>
+    </w:lvl>
+    <w:lvl w:ilvl="4" w:tplc="04090019" w:tentative="1">
+      <w:start w:val="1"/>
+      <w:numFmt w:val="upperLetter"/>
+      <w:lvlText w:val="%5."/>
+      <w:lvlJc w:val="left"/>
+      <w:pPr>
+        <w:ind w:left="2760" w:hanging="400"/>
+      </w:pPr>
+    </w:lvl>
+    <w:lvl w:ilvl="5" w:tplc="0409001B" w:tentative="1">
+      <w:start w:val="1"/>
+      <w:numFmt w:val="lowerRoman"/>
+      <w:lvlText w:val="%6."/>
+      <w:lvlJc w:val="right"/>
+      <w:pPr>
+        <w:ind w:left="3160" w:hanging="400"/>
+      </w:pPr>
+    </w:lvl>
+    <w:lvl w:ilvl="6" w:tplc="0409000F" w:tentative="1">
+      <w:start w:val="1"/>
+      <w:numFmt w:val="decimal"/>
+      <w:lvlText w:val="%7."/>
+      <w:lvlJc w:val="left"/>
+      <w:pPr>
+        <w:ind w:left="3560" w:hanging="400"/>
+      </w:pPr>
+    </w:lvl>
+    <w:lvl w:ilvl="7" w:tplc="04090019" w:tentative="1">
+      <w:start w:val="1"/>
+      <w:numFmt w:val="upperLetter"/>
+      <w:lvlText w:val="%8."/>
+      <w:lvlJc w:val="left"/>
+      <w:pPr>
+        <w:ind w:left="3960" w:hanging="400"/>
+      </w:pPr>
+    </w:lvl>
+    <w:lvl w:ilvl="8" w:tplc="0409001B" w:tentative="1">
+      <w:start w:val="1"/>
+      <w:numFmt w:val="lowerRoman"/>
+      <w:lvlText w:val="%9."/>
+      <w:lvlJc w:val="right"/>
+      <w:pPr>
+        <w:ind w:left="4360" w:hanging="400"/>
+      </w:pPr>
+    </w:lvl>
+  </w:abstractNum>
+  <w:abstractNum w:abstractNumId="3" w15:restartNumberingAfterBreak="0">
     <w:nsid w:val="5CBA2423"/>
     <w:multiLevelType w:val="hybridMultilevel"/>
     <w:tmpl w:val="550E60D4"/>
@@ -1759,7 +2454,7 @@
       </w:pPr>
     </w:lvl>
   </w:abstractNum>
-  <w:abstractNum w:abstractNumId="3" w15:restartNumberingAfterBreak="0">
+  <w:abstractNum w:abstractNumId="4" w15:restartNumberingAfterBreak="0">
     <w:nsid w:val="79AF0AB6"/>
     <w:multiLevelType w:val="hybridMultilevel"/>
     <w:tmpl w:val="7A64DE2C"/>
@@ -1873,16 +2568,19 @@
     </w:lvl>
   </w:abstractNum>
   <w:num w:numId="1">
-    <w:abstractNumId w:val="2"/>
+    <w:abstractNumId w:val="3"/>
   </w:num>
   <w:num w:numId="2">
-    <w:abstractNumId w:val="3"/>
+    <w:abstractNumId w:val="4"/>
   </w:num>
   <w:num w:numId="3">
     <w:abstractNumId w:val="1"/>
   </w:num>
   <w:num w:numId="4">
     <w:abstractNumId w:val="0"/>
+  </w:num>
+  <w:num w:numId="5">
+    <w:abstractNumId w:val="2"/>
   </w:num>
 </w:numbering>
 </file>
@@ -2011,6 +2709,7 @@
     <w:lsdException w:name="HTML Sample" w:semiHidden="1" w:unhideWhenUsed="1"/>
     <w:lsdException w:name="HTML Typewriter" w:semiHidden="1" w:unhideWhenUsed="1"/>
     <w:lsdException w:name="HTML Variable" w:semiHidden="1" w:unhideWhenUsed="1"/>
+    <w:lsdException w:name="Normal Table" w:semiHidden="1" w:unhideWhenUsed="1"/>
     <w:lsdException w:name="annotation subject" w:semiHidden="1" w:unhideWhenUsed="1"/>
     <w:lsdException w:name="No List" w:semiHidden="1" w:unhideWhenUsed="1"/>
     <w:lsdException w:name="Outline List 1" w:semiHidden="1" w:unhideWhenUsed="1"/>
@@ -2053,8 +2752,11 @@
     <w:lsdException w:name="Table Contemporary" w:semiHidden="1" w:unhideWhenUsed="1"/>
     <w:lsdException w:name="Table Elegant" w:semiHidden="1" w:unhideWhenUsed="1"/>
     <w:lsdException w:name="Table Professional" w:semiHidden="1" w:unhideWhenUsed="1"/>
+    <w:lsdException w:name="Table Subtle 1" w:semiHidden="1" w:unhideWhenUsed="1"/>
     <w:lsdException w:name="Table Subtle 2" w:semiHidden="1" w:unhideWhenUsed="1"/>
     <w:lsdException w:name="Table Web 1" w:semiHidden="1" w:unhideWhenUsed="1"/>
+    <w:lsdException w:name="Table Web 2" w:semiHidden="1" w:unhideWhenUsed="1"/>
+    <w:lsdException w:name="Table Web 3" w:semiHidden="1" w:unhideWhenUsed="1"/>
     <w:lsdException w:name="Balloon Text" w:semiHidden="1" w:unhideWhenUsed="1"/>
     <w:lsdException w:name="Table Grid" w:uiPriority="39"/>
     <w:lsdException w:name="Table Theme" w:semiHidden="1" w:unhideWhenUsed="1"/>
@@ -2328,6 +3030,7 @@
   <w:style w:type="character" w:default="1" w:styleId="a0">
     <w:name w:val="Default Paragraph Font"/>
     <w:uiPriority w:val="1"/>
+    <w:semiHidden/>
     <w:unhideWhenUsed/>
   </w:style>
   <w:style w:type="table" w:default="1" w:styleId="a1">
@@ -2532,19 +3235,19 @@
 
 <file path=word/glossary/fontTable.xml><?xml version="1.0" encoding="utf-8"?>
 <w:fonts xmlns:mc="http://schemas.openxmlformats.org/markup-compatibility/2006" xmlns:r="http://schemas.openxmlformats.org/officeDocument/2006/relationships" xmlns:w="http://schemas.openxmlformats.org/wordprocessingml/2006/main" xmlns:w14="http://schemas.microsoft.com/office/word/2010/wordml" xmlns:w15="http://schemas.microsoft.com/office/word/2012/wordml" xmlns:w16cid="http://schemas.microsoft.com/office/word/2016/wordml/cid" xmlns:w16se="http://schemas.microsoft.com/office/word/2015/wordml/symex" mc:Ignorable="w14 w15 w16se w16cid">
+  <w:font w:name="맑은 고딕">
+    <w:panose1 w:val="020B0503020000020004"/>
+    <w:charset w:val="81"/>
+    <w:family w:val="swiss"/>
+    <w:pitch w:val="variable"/>
+    <w:sig w:usb0="9000002F" w:usb1="29D77CFB" w:usb2="00000012" w:usb3="00000000" w:csb0="00080001" w:csb1="00000000"/>
+  </w:font>
   <w:font w:name="Times New Roman">
     <w:panose1 w:val="02020603050405020304"/>
     <w:charset w:val="00"/>
     <w:family w:val="roman"/>
     <w:pitch w:val="variable"/>
     <w:sig w:usb0="E0002EFF" w:usb1="C000785B" w:usb2="00000009" w:usb3="00000000" w:csb0="000001FF" w:csb1="00000000"/>
-  </w:font>
-  <w:font w:name="맑은 고딕">
-    <w:panose1 w:val="020B0503020000020004"/>
-    <w:charset w:val="81"/>
-    <w:family w:val="swiss"/>
-    <w:pitch w:val="variable"/>
-    <w:sig w:usb0="9000002F" w:usb1="29D77CFB" w:usb2="00000012" w:usb3="00000000" w:csb0="00080001" w:csb1="00000000"/>
   </w:font>
   <w:font w:name="Wingdings">
     <w:panose1 w:val="05000000000000000000"/>
@@ -2600,6 +3303,7 @@
   </w:compat>
   <w:rsids>
     <w:rsidRoot w:val="00A3229F"/>
+    <w:rsid w:val="00154435"/>
     <w:rsid w:val="005F0C4F"/>
     <w:rsid w:val="0074203F"/>
     <w:rsid w:val="00962DE1"/>
@@ -2752,6 +3456,7 @@
     <w:lsdException w:name="HTML Sample" w:semiHidden="1" w:unhideWhenUsed="1"/>
     <w:lsdException w:name="HTML Typewriter" w:semiHidden="1" w:unhideWhenUsed="1"/>
     <w:lsdException w:name="HTML Variable" w:semiHidden="1" w:unhideWhenUsed="1"/>
+    <w:lsdException w:name="Normal Table" w:semiHidden="1" w:unhideWhenUsed="1"/>
     <w:lsdException w:name="annotation subject" w:semiHidden="1" w:unhideWhenUsed="1"/>
     <w:lsdException w:name="No List" w:semiHidden="1" w:unhideWhenUsed="1"/>
     <w:lsdException w:name="Outline List 1" w:semiHidden="1" w:unhideWhenUsed="1"/>
@@ -2794,8 +3499,11 @@
     <w:lsdException w:name="Table Contemporary" w:semiHidden="1" w:unhideWhenUsed="1"/>
     <w:lsdException w:name="Table Elegant" w:semiHidden="1" w:unhideWhenUsed="1"/>
     <w:lsdException w:name="Table Professional" w:semiHidden="1" w:unhideWhenUsed="1"/>
+    <w:lsdException w:name="Table Subtle 1" w:semiHidden="1" w:unhideWhenUsed="1"/>
     <w:lsdException w:name="Table Subtle 2" w:semiHidden="1" w:unhideWhenUsed="1"/>
     <w:lsdException w:name="Table Web 1" w:semiHidden="1" w:unhideWhenUsed="1"/>
+    <w:lsdException w:name="Table Web 2" w:semiHidden="1" w:unhideWhenUsed="1"/>
+    <w:lsdException w:name="Table Web 3" w:semiHidden="1" w:unhideWhenUsed="1"/>
     <w:lsdException w:name="Balloon Text" w:semiHidden="1" w:unhideWhenUsed="1"/>
     <w:lsdException w:name="Table Grid" w:uiPriority="39"/>
     <w:lsdException w:name="Table Theme" w:semiHidden="1" w:unhideWhenUsed="1"/>
@@ -3353,7 +4061,7 @@
 </file>
 
 <file path=customXml/itemProps1.xml><?xml version="1.0" encoding="utf-8"?>
-<ds:datastoreItem xmlns:ds="http://schemas.openxmlformats.org/officeDocument/2006/customXml" ds:itemID="{A2C5D098-28E6-5A4D-B310-91E7595399CF}">
+<ds:datastoreItem xmlns:ds="http://schemas.openxmlformats.org/officeDocument/2006/customXml" ds:itemID="{36D5820D-43CC-6547-9D93-467A42EF8623}">
   <ds:schemaRefs>
     <ds:schemaRef ds:uri="http://schemas.openxmlformats.org/officeDocument/2006/bibliography"/>
   </ds:schemaRefs>

</xml_diff>